<commit_message>
Adding Weighting and Estimation file
</commit_message>
<xml_diff>
--- a/Weighting and Estimation.docx
+++ b/Weighting and Estimation.docx
@@ -622,7 +622,15 @@
         <w:t>Best for:</w:t>
       </w:r>
       <w:r>
-        <w:t> High-level, early-stage planning, roadmapping, and release planning where details are still sparse. It's often used as a first step before a more detailed estimation technique like Planning Poker. </w:t>
+        <w:t xml:space="preserve"> High-level, early-stage planning, </w:t>
+      </w:r>
+      <w:proofErr w:type="spellStart"/>
+      <w:r>
+        <w:t>roadmapping</w:t>
+      </w:r>
+      <w:proofErr w:type="spellEnd"/>
+      <w:r>
+        <w:t>, and release planning where details are still sparse. It's often used as a first step before a more detailed estimation technique like Planning Poker. </w:t>
       </w:r>
     </w:p>
     <w:p>
@@ -959,7 +967,15 @@
         <w:t>Method:</w:t>
       </w:r>
       <w:r>
-        <w:t xml:space="preserve"> Priority is often derived from a combination of complexity and business value, using a framework like MoSCoW (Must have, </w:t>
+        <w:t xml:space="preserve"> Priority is often derived from a combination of complexity and business value, using a framework like </w:t>
+      </w:r>
+      <w:proofErr w:type="spellStart"/>
+      <w:r>
+        <w:t>MoSCoW</w:t>
+      </w:r>
+      <w:proofErr w:type="spellEnd"/>
+      <w:r>
+        <w:t xml:space="preserve"> (Must have, </w:t>
       </w:r>
       <w:proofErr w:type="gramStart"/>
       <w:r>
@@ -1014,10 +1030,7 @@
         <w:t>timing</w:t>
       </w:r>
       <w:r>
-        <w:t>. A high-value story might have a lower priority if a critical prerequisite story must be completed first</w:t>
-      </w:r>
-      <w:r>
-        <w:t>.</w:t>
+        <w:t>. A high-value story might have a lower priority if a critical prerequisite story must be completed first.</w:t>
       </w:r>
     </w:p>
     <w:p/>
@@ -2644,6 +2657,7 @@
   <w:style w:type="character" w:default="1" w:styleId="DefaultParagraphFont">
     <w:name w:val="Default Paragraph Font"/>
     <w:uiPriority w:val="1"/>
+    <w:semiHidden/>
     <w:unhideWhenUsed/>
   </w:style>
   <w:style w:type="table" w:default="1" w:styleId="TableNormal">

</xml_diff>

<commit_message>
Modified Weighting and Estimation file
</commit_message>
<xml_diff>
--- a/Weighting and Estimation.docx
+++ b/Weighting and Estimation.docx
@@ -711,7 +711,7 @@
         <w:t>business value</w:t>
       </w:r>
       <w:r>
-        <w:t>. This multi-faceted approach helps teams make informed decisions about which stories to tackle first, balancing effort required with the impact generated [1]. </w:t>
+        <w:t>. This multi-faceted approach helps teams make informed decisions about which stories to tackle first, balancing effort required with the impact generated. </w:t>
       </w:r>
     </w:p>
     <w:p>
@@ -754,7 +754,7 @@
         <w:t>Method:</w:t>
       </w:r>
       <w:r>
-        <w:t> Agile teams typically use relative estimation techniques like Planning Poker or T-shirt sizing (XS, S, M, L, XL) to assign "story points" [1].</w:t>
+        <w:t> Agile teams typically use relative estimation techniques like Planning Poker or T-shirt sizing (XS, S, M, L, XL) to assign "story points".</w:t>
       </w:r>
     </w:p>
     <w:p>
@@ -818,7 +818,7 @@
         <w:t>Fibonacci Sequence (1, 2, 3, 5, 8, 13, 21...):</w:t>
       </w:r>
       <w:r>
-        <w:t> The non-linear scale helps account for higher levels of uncertainty in larger stories [1].</w:t>
+        <w:t> The non-linear scale helps account for higher levels of uncertainty in larger stories .</w:t>
       </w:r>
     </w:p>
     <w:p>
@@ -837,7 +837,7 @@
         <w:t>T-Shirt Sizing:</w:t>
       </w:r>
       <w:r>
-        <w:t> A simpler alternative for teams new to estimation or for a high-level view [1]. </w:t>
+        <w:t> A simpler alternative for teams new to estimation or for a high-level view . </w:t>
       </w:r>
     </w:p>
     <w:p>
@@ -881,7 +881,7 @@
         <w:t>Method:</w:t>
       </w:r>
       <w:r>
-        <w:t> This is usually determined by product managers, product owners, or stakeholders. It can be a simple ranking (High, Medium, Low) or a numerical score (e.g., 1 to 10) [1].</w:t>
+        <w:t> This is usually determined by product managers, product owners, or stakeholders. It can be a simple ranking (High, Medium, Low) or a numerical score (e.g., 1 to 10) .</w:t>
       </w:r>
     </w:p>
     <w:p>
@@ -963,15 +963,7 @@
         <w:t>Method:</w:t>
       </w:r>
       <w:r>
-        <w:t xml:space="preserve"> Priority is often derived from a combination of complexity and business value, using a framework like </w:t>
-      </w:r>
-      <w:proofErr w:type="spellStart"/>
-      <w:r>
-        <w:t>MoSCoW</w:t>
-      </w:r>
-      <w:proofErr w:type="spellEnd"/>
-      <w:r>
-        <w:t xml:space="preserve"> (Must have, Should have, Could have, Won't have) or a simpler "1st, 2nd, 3rd" ranking [1].</w:t>
+        <w:t> Priority is often derived from a combination of complexity and business value, using a framework like MoSCoW (Must have, Should have, Could have, Won't have) or a simpler "1st, 2nd, 3rd" ranking .</w:t>
       </w:r>
     </w:p>
     <w:p>
@@ -2785,6 +2777,7 @@
   <w:style w:type="character" w:default="1" w:styleId="DefaultParagraphFont">
     <w:name w:val="Default Paragraph Font"/>
     <w:uiPriority w:val="1"/>
+    <w:semiHidden/>
     <w:unhideWhenUsed/>
   </w:style>
   <w:style w:type="table" w:default="1" w:styleId="TableNormal">

</xml_diff>